<commit_message>
some links has been added and object recognition is clue is noted
</commit_message>
<xml_diff>
--- a/Links.docx
+++ b/Links.docx
@@ -395,15 +395,58 @@
             <w:tcW w:w="1795" w:type="dxa"/>
           </w:tcPr>
           <w:p>
+            <w:r>
+              <w:t>Detecting Circular Objects in image</w:t>
+            </w:r>
+          </w:p>
+        </w:tc>
+        <w:tc>
+          <w:tcPr>
+            <w:tcW w:w="7555" w:type="dxa"/>
+          </w:tcPr>
+          <w:p>
+            <w:hyperlink r:id="rId17" w:history="1">
+              <w:r>
+                <w:rPr>
+                  <w:rStyle w:val="Hyperlink"/>
+                </w:rPr>
+                <w:t>http://blogs.mathworks.com/steve/2012/09/04/detecting-circular-objects-in-images/</w:t>
+              </w:r>
+            </w:hyperlink>
+          </w:p>
+          <w:p/>
+        </w:tc>
+      </w:tr>
+      <w:tr>
+        <w:tc>
+          <w:tcPr>
+            <w:tcW w:w="1795" w:type="dxa"/>
+          </w:tcPr>
+          <w:p>
+            <w:r>
+              <w:lastRenderedPageBreak/>
+              <w:t>Template Matching (Finding an object location inside an image)</w:t>
+            </w:r>
+          </w:p>
+        </w:tc>
+        <w:tc>
+          <w:tcPr>
+            <w:tcW w:w="7555" w:type="dxa"/>
+          </w:tcPr>
+          <w:p>
+            <w:hyperlink r:id="rId18" w:history="1">
+              <w:r>
+                <w:rPr>
+                  <w:rStyle w:val="Hyperlink"/>
+                </w:rPr>
+                <w:t>https://en.wikipedia.org/wiki/Template_matching</w:t>
+              </w:r>
+            </w:hyperlink>
+          </w:p>
+          <w:p>
             <w:bookmarkStart w:id="0" w:name="_GoBack"/>
             <w:bookmarkEnd w:id="0"/>
           </w:p>
-        </w:tc>
-        <w:tc>
-          <w:tcPr>
-            <w:tcW w:w="7555" w:type="dxa"/>
-          </w:tcPr>
-          <w:p/>
         </w:tc>
       </w:tr>
     </w:tbl>

</xml_diff>

<commit_message>
Link about coderstrus android course and what is coderstrust is added
</commit_message>
<xml_diff>
--- a/Links.docx
+++ b/Links.docx
@@ -440,6 +440,72 @@
                   <w:rStyle w:val="Hyperlink"/>
                 </w:rPr>
                 <w:t>https://en.wikipedia.org/wiki/Template_matching</w:t>
+              </w:r>
+            </w:hyperlink>
+          </w:p>
+          <w:p/>
+        </w:tc>
+      </w:tr>
+      <w:tr>
+        <w:tc>
+          <w:tcPr>
+            <w:tcW w:w="1795" w:type="dxa"/>
+          </w:tcPr>
+          <w:p>
+            <w:proofErr w:type="spellStart"/>
+            <w:r>
+              <w:t>CodersTrust</w:t>
+            </w:r>
+            <w:proofErr w:type="spellEnd"/>
+            <w:r>
+              <w:t xml:space="preserve"> Android Development course link</w:t>
+            </w:r>
+          </w:p>
+        </w:tc>
+        <w:tc>
+          <w:tcPr>
+            <w:tcW w:w="7555" w:type="dxa"/>
+          </w:tcPr>
+          <w:p>
+            <w:hyperlink r:id="rId19" w:history="1">
+              <w:r>
+                <w:rPr>
+                  <w:rStyle w:val="Hyperlink"/>
+                </w:rPr>
+                <w:t>http://coderstrustbd.com/</w:t>
+              </w:r>
+            </w:hyperlink>
+          </w:p>
+          <w:p/>
+        </w:tc>
+      </w:tr>
+      <w:tr>
+        <w:tc>
+          <w:tcPr>
+            <w:tcW w:w="1795" w:type="dxa"/>
+          </w:tcPr>
+          <w:p>
+            <w:r>
+              <w:t xml:space="preserve">About- What Is </w:t>
+            </w:r>
+            <w:proofErr w:type="spellStart"/>
+            <w:r>
+              <w:t>CodersTrust</w:t>
+            </w:r>
+            <w:proofErr w:type="spellEnd"/>
+          </w:p>
+        </w:tc>
+        <w:tc>
+          <w:tcPr>
+            <w:tcW w:w="7555" w:type="dxa"/>
+          </w:tcPr>
+          <w:p>
+            <w:hyperlink r:id="rId20" w:history="1">
+              <w:r>
+                <w:rPr>
+                  <w:rStyle w:val="Hyperlink"/>
+                </w:rPr>
+                <w:t>https://www.slideshare.net/ferdinandkjaerulff/what-is-coderstrust</w:t>
               </w:r>
             </w:hyperlink>
           </w:p>

</xml_diff>